<commit_message>
Update main y memoria
</commit_message>
<xml_diff>
--- a/Memoria + limpieza.docx
+++ b/Memoria + limpieza.docx
@@ -673,14 +673,12 @@
         <w:rPr>
           <w:rtl w:val="0"/>
         </w:rPr>
-        <w:t xml:space="preserve"> categoriza a la persona según su raza o grupo étnico </w:t>
-      </w:r>
-      <w:r>
-        <w:rPr>
-          <w:highlight w:val="yellow"/>
-          <w:rtl w:val="0"/>
-        </w:rPr>
-        <w:t xml:space="preserve">(ver si está bien explicado)</w:t>
+        <w:t xml:space="preserve"> categoriza a la persona según su raza o grupo étnico</w:t>
+      </w:r>
+      <w:r>
+        <w:rPr>
+          <w:rtl w:val="0"/>
+        </w:rPr>
       </w:r>
     </w:p>
     <w:p>
@@ -844,6 +842,17 @@
     <w:p>
       <w:pPr>
         <w:jc w:val="both"/>
+        <w:rPr/>
+      </w:pPr>
+      <w:r>
+        <w:rPr>
+          <w:rtl w:val="0"/>
+        </w:rPr>
+      </w:r>
+    </w:p>
+    <w:p>
+      <w:pPr>
+        <w:jc w:val="both"/>
         <w:rPr>
           <w:b w:val="1"/>
           <w:bCs w:val="1"/>
@@ -1383,20 +1392,7 @@
         <w:rPr>
           <w:rtl w:val="0"/>
         </w:rPr>
-        <w:t xml:space="preserve">: indica si la persona es </w:t>
-      </w:r>
-      <w:r>
-        <w:rPr>
-          <w:highlight w:val="yellow"/>
-          <w:rtl w:val="0"/>
-        </w:rPr>
-        <w:t xml:space="preserve">sorda </w:t>
-      </w:r>
-      <w:r>
-        <w:rPr>
-          <w:rtl w:val="0"/>
-        </w:rPr>
-        <w:t xml:space="preserve">o tiene dificultades auditivas</w:t>
+        <w:t xml:space="preserve">: indica si la persona es sorda o tiene dificultades auditivas</w:t>
       </w:r>
     </w:p>
     <w:p>
@@ -2666,14 +2662,233 @@
         </w:rPr>
         <w:t xml:space="preserve">En esta sección se describen las decisiones de limpieza y transformación aplicadas a las variables del dataset, con el objetivo de mejorar la calidad de los datos y facilitar su análisis posterior.</w:t>
       </w:r>
-      <w:r>
-        <w:rPr>
-          <w:rtl w:val="0"/>
-        </w:rPr>
-      </w:r>
-    </w:p>
-    <w:p>
-      <w:pPr>
+    </w:p>
+    <w:p>
+      <w:pPr>
+        <w:spacing w:line="276" w:lineRule="auto"/>
+        <w:ind w:left="0" w:firstLine="0"/>
+        <w:jc w:val="both"/>
+        <w:rPr>
+          <w:highlight w:val="yellow"/>
+        </w:rPr>
+      </w:pPr>
+      <w:r>
+        <w:rPr>
+          <w:rtl w:val="0"/>
+        </w:rPr>
+      </w:r>
+    </w:p>
+    <w:p>
+      <w:pPr>
+        <w:spacing w:line="240" w:lineRule="auto"/>
+        <w:jc w:val="both"/>
+        <w:rPr>
+          <w:sz w:val="26"/>
+          <w:szCs w:val="26"/>
+        </w:rPr>
+      </w:pPr>
+      <w:r>
+        <w:rPr>
+          <w:b w:val="1"/>
+          <w:bCs w:val="1"/>
+          <w:color w:val="fd8b09"/>
+          <w:sz w:val="26"/>
+          <w:szCs w:val="26"/>
+          <w:rtl w:val="0"/>
+        </w:rPr>
+        <w:t xml:space="preserve">State</w:t>
+      </w:r>
+      <w:r>
+        <w:rPr>
+          <w:rtl w:val="0"/>
+        </w:rPr>
+      </w:r>
+    </w:p>
+    <w:p>
+      <w:pPr>
+        <w:spacing w:line="240" w:lineRule="auto"/>
+        <w:jc w:val="both"/>
+        <w:rPr/>
+      </w:pPr>
+      <w:r>
+        <w:rPr>
+          <w:rtl w:val="0"/>
+        </w:rPr>
+      </w:r>
+    </w:p>
+    <w:p>
+      <w:pPr>
+        <w:numPr>
+          <w:ilvl w:val="0"/>
+          <w:numId w:val="4"/>
+        </w:numPr>
+        <w:spacing w:line="276" w:lineRule="auto"/>
+        <w:ind w:left="720" w:hanging="360"/>
+        <w:jc w:val="both"/>
+        <w:rPr>
+          <w:u w:val="none"/>
+        </w:rPr>
+      </w:pPr>
+      <w:r>
+        <w:rPr>
+          <w:b w:val="1"/>
+          <w:bCs w:val="1"/>
+          <w:u w:val="single"/>
+          <w:rtl w:val="0"/>
+        </w:rPr>
+        <w:t xml:space="preserve">Valores: </w:t>
+      </w:r>
+      <w:r>
+        <w:rPr>
+          <w:rtl w:val="0"/>
+        </w:rPr>
+        <w:br w:type="textWrapping"/>
+        <w:t xml:space="preserve">Nombres de estados y territorios</w:t>
+        <w:br w:type="textWrapping"/>
+      </w:r>
+      <w:r>
+        <w:rPr>
+          <w:rtl w:val="0"/>
+        </w:rPr>
+      </w:r>
+    </w:p>
+    <w:p>
+      <w:pPr>
+        <w:numPr>
+          <w:ilvl w:val="0"/>
+          <w:numId w:val="4"/>
+        </w:numPr>
+        <w:spacing w:line="276" w:lineRule="auto"/>
+        <w:ind w:left="720" w:hanging="360"/>
+        <w:jc w:val="both"/>
+        <w:rPr>
+          <w:u w:val="none"/>
+        </w:rPr>
+      </w:pPr>
+      <w:r>
+        <w:rPr>
+          <w:b w:val="1"/>
+          <w:bCs w:val="1"/>
+          <w:u w:val="single"/>
+          <w:rtl w:val="0"/>
+        </w:rPr>
+        <w:t xml:space="preserve">Tipo de variable</w:t>
+      </w:r>
+      <w:r>
+        <w:rPr>
+          <w:b w:val="1"/>
+          <w:bCs w:val="1"/>
+          <w:u w:val="single"/>
+          <w:rtl w:val="0"/>
+        </w:rPr>
+        <w:t xml:space="preserve">:</w:t>
+      </w:r>
+      <w:r>
+        <w:rPr>
+          <w:rtl w:val="0"/>
+        </w:rPr>
+        <w:br w:type="textWrapping"/>
+        <w:t xml:space="preserve">Categórica nominal con múltiples categorías</w:t>
+        <w:br w:type="textWrapping"/>
+      </w:r>
+      <w:r>
+        <w:rPr>
+          <w:rtl w:val="0"/>
+        </w:rPr>
+      </w:r>
+    </w:p>
+    <w:p>
+      <w:pPr>
+        <w:numPr>
+          <w:ilvl w:val="0"/>
+          <w:numId w:val="4"/>
+        </w:numPr>
+        <w:spacing w:line="276" w:lineRule="auto"/>
+        <w:ind w:left="720" w:hanging="360"/>
+        <w:jc w:val="both"/>
+        <w:rPr>
+          <w:u w:val="none"/>
+        </w:rPr>
+      </w:pPr>
+      <w:r>
+        <w:rPr>
+          <w:b w:val="1"/>
+          <w:bCs w:val="1"/>
+          <w:u w:val="single"/>
+          <w:rtl w:val="0"/>
+        </w:rPr>
+        <w:t xml:space="preserve">Limpieza:</w:t>
+      </w:r>
+      <w:r>
+        <w:rPr>
+          <w:rtl w:val="0"/>
+        </w:rPr>
+        <w:br w:type="textWrapping"/>
+        <w:t xml:space="preserve">No es necesario realizar ninguna limpieza ya que no encontramos valores duplicados ni inconsistencias</w:t>
+      </w:r>
+      <w:r>
+        <w:rPr>
+          <w:rtl w:val="0"/>
+        </w:rPr>
+      </w:r>
+    </w:p>
+    <w:p>
+      <w:pPr>
+        <w:spacing w:line="240" w:lineRule="auto"/>
+        <w:jc w:val="both"/>
+        <w:rPr/>
+      </w:pPr>
+      <w:r>
+        <w:rPr>
+          <w:rtl w:val="0"/>
+        </w:rPr>
+      </w:r>
+    </w:p>
+    <w:p>
+      <w:pPr>
+        <w:numPr>
+          <w:ilvl w:val="0"/>
+          <w:numId w:val="20"/>
+        </w:numPr>
+        <w:spacing w:line="276" w:lineRule="auto"/>
+        <w:ind w:left="720" w:hanging="360"/>
+        <w:jc w:val="both"/>
+        <w:rPr>
+          <w:u w:val="none"/>
+        </w:rPr>
+      </w:pPr>
+      <w:r>
+        <w:rPr>
+          <w:b w:val="1"/>
+          <w:bCs w:val="1"/>
+          <w:u w:val="single"/>
+          <w:rtl w:val="0"/>
+        </w:rPr>
+        <w:t xml:space="preserve">Transformación:</w:t>
+      </w:r>
+      <w:r>
+        <w:rPr>
+          <w:rtl w:val="0"/>
+        </w:rPr>
+        <w:br w:type="textWrapping"/>
+        <w:t xml:space="preserve">Conversión al tipo category</w:t>
+      </w:r>
+    </w:p>
+    <w:p>
+      <w:pPr>
+        <w:spacing w:line="276" w:lineRule="auto"/>
+        <w:jc w:val="both"/>
+        <w:rPr/>
+      </w:pPr>
+      <w:r>
+        <w:rPr>
+          <w:rtl w:val="0"/>
+        </w:rPr>
+      </w:r>
+    </w:p>
+    <w:p>
+      <w:pPr>
+        <w:spacing w:line="276" w:lineRule="auto"/>
         <w:jc w:val="both"/>
         <w:rPr/>
       </w:pPr>
@@ -2727,12 +2942,8 @@
           <w:ilvl w:val="0"/>
           <w:numId w:val="6"/>
         </w:numPr>
-        <w:spacing w:line="276" w:lineRule="auto"/>
-        <w:ind w:left="720" w:hanging="360"/>
-        <w:jc w:val="both"/>
-        <w:rPr>
-          <w:u w:val="none"/>
-        </w:rPr>
+        <w:ind w:left="720" w:hanging="360"/>
+        <w:jc w:val="both"/>
       </w:pPr>
       <w:r>
         <w:rPr>
@@ -2771,7 +2982,6 @@
           <w:ilvl w:val="0"/>
           <w:numId w:val="11"/>
         </w:numPr>
-        <w:spacing w:line="276" w:lineRule="auto"/>
         <w:ind w:left="720" w:hanging="360"/>
         <w:jc w:val="both"/>
         <w:rPr>
@@ -2799,7 +3009,6 @@
     </w:p>
     <w:p>
       <w:pPr>
-        <w:spacing w:line="276" w:lineRule="auto"/>
         <w:ind w:left="720" w:firstLine="0"/>
         <w:jc w:val="both"/>
         <w:rPr>
@@ -2820,7 +3029,6 @@
     </w:p>
     <w:p>
       <w:pPr>
-        <w:spacing w:line="276" w:lineRule="auto"/>
         <w:ind w:left="720" w:firstLine="0"/>
         <w:jc w:val="both"/>
         <w:rPr>
@@ -2839,12 +3047,8 @@
           <w:ilvl w:val="0"/>
           <w:numId w:val="19"/>
         </w:numPr>
-        <w:spacing w:line="276" w:lineRule="auto"/>
-        <w:ind w:left="720" w:hanging="360"/>
-        <w:jc w:val="both"/>
-        <w:rPr>
-          <w:u w:val="none"/>
-        </w:rPr>
+        <w:ind w:left="720" w:hanging="360"/>
+        <w:jc w:val="both"/>
       </w:pPr>
       <w:r>
         <w:rPr>
@@ -2865,8 +3069,6 @@
     </w:p>
     <w:p>
       <w:pPr>
-        <w:spacing w:line="276" w:lineRule="auto"/>
-        <w:ind w:left="0" w:firstLine="0"/>
         <w:jc w:val="both"/>
         <w:rPr/>
       </w:pPr>
@@ -2882,12 +3084,8 @@
           <w:ilvl w:val="0"/>
           <w:numId w:val="8"/>
         </w:numPr>
-        <w:spacing w:line="276" w:lineRule="auto"/>
-        <w:ind w:left="720" w:hanging="360"/>
-        <w:jc w:val="both"/>
-        <w:rPr>
-          <w:u w:val="none"/>
-        </w:rPr>
+        <w:ind w:left="720" w:hanging="360"/>
+        <w:jc w:val="both"/>
       </w:pPr>
       <w:r>
         <w:rPr>
@@ -2909,7 +3107,7 @@
     <w:p>
       <w:pPr>
         <w:spacing w:line="276" w:lineRule="auto"/>
-        <w:ind w:left="0" w:firstLine="0"/>
+        <w:ind w:left="720" w:firstLine="0"/>
         <w:jc w:val="both"/>
         <w:rPr>
           <w:highlight w:val="yellow"/>
@@ -2919,202 +3117,6 @@
         <w:rPr>
           <w:rtl w:val="0"/>
         </w:rPr>
-      </w:r>
-    </w:p>
-    <w:p>
-      <w:pPr>
-        <w:spacing w:line="240" w:lineRule="auto"/>
-        <w:jc w:val="both"/>
-        <w:rPr>
-          <w:sz w:val="26"/>
-          <w:szCs w:val="26"/>
-        </w:rPr>
-      </w:pPr>
-      <w:r>
-        <w:rPr>
-          <w:b w:val="1"/>
-          <w:bCs w:val="1"/>
-          <w:color w:val="fd8b09"/>
-          <w:sz w:val="26"/>
-          <w:szCs w:val="26"/>
-          <w:rtl w:val="0"/>
-        </w:rPr>
-        <w:t xml:space="preserve">State</w:t>
-      </w:r>
-      <w:r>
-        <w:rPr>
-          <w:rtl w:val="0"/>
-        </w:rPr>
-      </w:r>
-    </w:p>
-    <w:p>
-      <w:pPr>
-        <w:spacing w:line="240" w:lineRule="auto"/>
-        <w:jc w:val="both"/>
-        <w:rPr/>
-      </w:pPr>
-      <w:r>
-        <w:rPr>
-          <w:rtl w:val="0"/>
-        </w:rPr>
-      </w:r>
-    </w:p>
-    <w:p>
-      <w:pPr>
-        <w:numPr>
-          <w:ilvl w:val="0"/>
-          <w:numId w:val="4"/>
-        </w:numPr>
-        <w:spacing w:line="276" w:lineRule="auto"/>
-        <w:ind w:left="720" w:hanging="360"/>
-        <w:jc w:val="both"/>
-        <w:rPr>
-          <w:u w:val="none"/>
-        </w:rPr>
-      </w:pPr>
-      <w:r>
-        <w:rPr>
-          <w:b w:val="1"/>
-          <w:bCs w:val="1"/>
-          <w:u w:val="single"/>
-          <w:rtl w:val="0"/>
-        </w:rPr>
-        <w:t xml:space="preserve">Valores: </w:t>
-      </w:r>
-      <w:r>
-        <w:rPr>
-          <w:rtl w:val="0"/>
-        </w:rPr>
-        <w:br w:type="textWrapping"/>
-        <w:t xml:space="preserve">Nombres de estados y territorios</w:t>
-        <w:br w:type="textWrapping"/>
-      </w:r>
-      <w:r>
-        <w:rPr>
-          <w:rtl w:val="0"/>
-        </w:rPr>
-      </w:r>
-    </w:p>
-    <w:p>
-      <w:pPr>
-        <w:numPr>
-          <w:ilvl w:val="0"/>
-          <w:numId w:val="4"/>
-        </w:numPr>
-        <w:spacing w:line="276" w:lineRule="auto"/>
-        <w:ind w:left="720" w:hanging="360"/>
-        <w:jc w:val="both"/>
-        <w:rPr>
-          <w:u w:val="none"/>
-        </w:rPr>
-      </w:pPr>
-      <w:r>
-        <w:rPr>
-          <w:b w:val="1"/>
-          <w:bCs w:val="1"/>
-          <w:u w:val="single"/>
-          <w:rtl w:val="0"/>
-        </w:rPr>
-        <w:t xml:space="preserve">Tipo de variable</w:t>
-      </w:r>
-      <w:r>
-        <w:rPr>
-          <w:b w:val="1"/>
-          <w:bCs w:val="1"/>
-          <w:u w:val="single"/>
-          <w:rtl w:val="0"/>
-        </w:rPr>
-        <w:t xml:space="preserve">:</w:t>
-      </w:r>
-      <w:r>
-        <w:rPr>
-          <w:rtl w:val="0"/>
-        </w:rPr>
-        <w:br w:type="textWrapping"/>
-        <w:t xml:space="preserve">Categórica nominal con múltiples categorías</w:t>
-        <w:br w:type="textWrapping"/>
-      </w:r>
-      <w:r>
-        <w:rPr>
-          <w:rtl w:val="0"/>
-        </w:rPr>
-      </w:r>
-    </w:p>
-    <w:p>
-      <w:pPr>
-        <w:numPr>
-          <w:ilvl w:val="0"/>
-          <w:numId w:val="4"/>
-        </w:numPr>
-        <w:spacing w:line="276" w:lineRule="auto"/>
-        <w:ind w:left="720" w:hanging="360"/>
-        <w:jc w:val="both"/>
-        <w:rPr>
-          <w:u w:val="none"/>
-        </w:rPr>
-      </w:pPr>
-      <w:r>
-        <w:rPr>
-          <w:b w:val="1"/>
-          <w:bCs w:val="1"/>
-          <w:u w:val="single"/>
-          <w:rtl w:val="0"/>
-        </w:rPr>
-        <w:t xml:space="preserve">Limpieza:</w:t>
-      </w:r>
-      <w:r>
-        <w:rPr>
-          <w:rtl w:val="0"/>
-        </w:rPr>
-        <w:br w:type="textWrapping"/>
-        <w:t xml:space="preserve">No es necesario realizar ninguna limpieza ya que no encontramos valores duplicados ni inconsistencias</w:t>
-      </w:r>
-      <w:r>
-        <w:rPr>
-          <w:rtl w:val="0"/>
-        </w:rPr>
-      </w:r>
-    </w:p>
-    <w:p>
-      <w:pPr>
-        <w:spacing w:line="240" w:lineRule="auto"/>
-        <w:jc w:val="both"/>
-        <w:rPr/>
-      </w:pPr>
-      <w:r>
-        <w:rPr>
-          <w:rtl w:val="0"/>
-        </w:rPr>
-      </w:r>
-    </w:p>
-    <w:p>
-      <w:pPr>
-        <w:numPr>
-          <w:ilvl w:val="0"/>
-          <w:numId w:val="20"/>
-        </w:numPr>
-        <w:spacing w:line="276" w:lineRule="auto"/>
-        <w:ind w:left="720" w:hanging="360"/>
-        <w:jc w:val="both"/>
-        <w:rPr>
-          <w:u w:val="none"/>
-        </w:rPr>
-      </w:pPr>
-      <w:r>
-        <w:rPr>
-          <w:b w:val="1"/>
-          <w:bCs w:val="1"/>
-          <w:u w:val="single"/>
-          <w:rtl w:val="0"/>
-        </w:rPr>
-        <w:t xml:space="preserve">Transformación:</w:t>
-      </w:r>
-      <w:r>
-        <w:rPr>
-          <w:rtl w:val="0"/>
-        </w:rPr>
-        <w:br w:type="textWrapping"/>
-        <w:t xml:space="preserve">Conversión al tipo category</w:t>
       </w:r>
     </w:p>
     <w:p>
@@ -3234,7 +3236,7 @@
         </w:rPr>
         <w:t xml:space="preserve">: </w:t>
         <w:br w:type="textWrapping"/>
-        <w:t xml:space="preserve">Excellent, Very good, Good, Fair, Poor</w:t>
+        <w:t xml:space="preserve">Poor, Fair, Good, Very good, Excellent</w:t>
         <w:br w:type="textWrapping"/>
       </w:r>
       <w:r>
@@ -3472,6 +3474,84 @@
     </w:p>
     <w:p>
       <w:pPr>
+        <w:spacing w:line="276" w:lineRule="auto"/>
+        <w:ind w:left="0" w:firstLine="0"/>
+        <w:jc w:val="both"/>
+        <w:rPr/>
+      </w:pPr>
+      <w:r>
+        <w:rPr>
+          <w:rtl w:val="0"/>
+        </w:rPr>
+      </w:r>
+    </w:p>
+    <w:p>
+      <w:pPr>
+        <w:spacing w:line="276" w:lineRule="auto"/>
+        <w:ind w:left="0" w:firstLine="0"/>
+        <w:jc w:val="both"/>
+        <w:rPr/>
+      </w:pPr>
+      <w:r>
+        <w:rPr>
+          <w:rtl w:val="0"/>
+        </w:rPr>
+      </w:r>
+    </w:p>
+    <w:p>
+      <w:pPr>
+        <w:spacing w:line="276" w:lineRule="auto"/>
+        <w:ind w:left="0" w:firstLine="0"/>
+        <w:jc w:val="both"/>
+        <w:rPr/>
+      </w:pPr>
+      <w:r>
+        <w:rPr>
+          <w:rtl w:val="0"/>
+        </w:rPr>
+      </w:r>
+    </w:p>
+    <w:p>
+      <w:pPr>
+        <w:spacing w:line="276" w:lineRule="auto"/>
+        <w:ind w:left="0" w:firstLine="0"/>
+        <w:jc w:val="both"/>
+        <w:rPr/>
+      </w:pPr>
+      <w:r>
+        <w:rPr>
+          <w:rtl w:val="0"/>
+        </w:rPr>
+      </w:r>
+    </w:p>
+    <w:p>
+      <w:pPr>
+        <w:spacing w:line="276" w:lineRule="auto"/>
+        <w:ind w:left="0" w:firstLine="0"/>
+        <w:jc w:val="both"/>
+        <w:rPr/>
+      </w:pPr>
+      <w:r>
+        <w:rPr>
+          <w:rtl w:val="0"/>
+        </w:rPr>
+      </w:r>
+    </w:p>
+    <w:p>
+      <w:pPr>
+        <w:spacing w:line="276" w:lineRule="auto"/>
+        <w:ind w:left="0" w:firstLine="0"/>
+        <w:jc w:val="both"/>
+        <w:rPr/>
+      </w:pPr>
+      <w:r>
+        <w:rPr>
+          <w:rtl w:val="0"/>
+        </w:rPr>
+      </w:r>
+    </w:p>
+    <w:p>
+      <w:pPr>
         <w:spacing w:line="240" w:lineRule="auto"/>
         <w:jc w:val="both"/>
         <w:rPr/>
@@ -3750,7 +3830,7 @@
         </w:rPr>
         <w:t xml:space="preserve">: </w:t>
         <w:br w:type="textWrapping"/>
-        <w:t xml:space="preserve">Intervalos de tiempo desde el último chequeo médico</w:t>
+        <w:t xml:space="preserve">Intervalos de tiempo desde el último chequeo médico: &lt;1 year, 1-2 years, &gt;5 years, Never </w:t>
         <w:br w:type="textWrapping"/>
       </w:r>
       <w:r>
@@ -4007,6 +4087,110 @@
     <w:p>
       <w:pPr>
         <w:spacing w:line="276" w:lineRule="auto"/>
+        <w:ind w:left="720" w:firstLine="0"/>
+        <w:jc w:val="both"/>
+        <w:rPr/>
+      </w:pPr>
+      <w:r>
+        <w:rPr>
+          <w:rtl w:val="0"/>
+        </w:rPr>
+      </w:r>
+    </w:p>
+    <w:p>
+      <w:pPr>
+        <w:spacing w:line="276" w:lineRule="auto"/>
+        <w:ind w:left="720" w:firstLine="0"/>
+        <w:jc w:val="both"/>
+        <w:rPr/>
+      </w:pPr>
+      <w:r>
+        <w:rPr>
+          <w:rtl w:val="0"/>
+        </w:rPr>
+      </w:r>
+    </w:p>
+    <w:p>
+      <w:pPr>
+        <w:spacing w:line="276" w:lineRule="auto"/>
+        <w:ind w:left="720" w:firstLine="0"/>
+        <w:jc w:val="both"/>
+        <w:rPr/>
+      </w:pPr>
+      <w:r>
+        <w:rPr>
+          <w:rtl w:val="0"/>
+        </w:rPr>
+      </w:r>
+    </w:p>
+    <w:p>
+      <w:pPr>
+        <w:spacing w:line="276" w:lineRule="auto"/>
+        <w:ind w:left="720" w:firstLine="0"/>
+        <w:jc w:val="both"/>
+        <w:rPr/>
+      </w:pPr>
+      <w:r>
+        <w:rPr>
+          <w:rtl w:val="0"/>
+        </w:rPr>
+      </w:r>
+    </w:p>
+    <w:p>
+      <w:pPr>
+        <w:spacing w:line="276" w:lineRule="auto"/>
+        <w:ind w:left="720" w:firstLine="0"/>
+        <w:jc w:val="both"/>
+        <w:rPr/>
+      </w:pPr>
+      <w:r>
+        <w:rPr>
+          <w:rtl w:val="0"/>
+        </w:rPr>
+      </w:r>
+    </w:p>
+    <w:p>
+      <w:pPr>
+        <w:spacing w:line="276" w:lineRule="auto"/>
+        <w:ind w:left="720" w:firstLine="0"/>
+        <w:jc w:val="both"/>
+        <w:rPr/>
+      </w:pPr>
+      <w:r>
+        <w:rPr>
+          <w:rtl w:val="0"/>
+        </w:rPr>
+      </w:r>
+    </w:p>
+    <w:p>
+      <w:pPr>
+        <w:spacing w:line="276" w:lineRule="auto"/>
+        <w:ind w:left="720" w:firstLine="0"/>
+        <w:jc w:val="both"/>
+        <w:rPr/>
+      </w:pPr>
+      <w:r>
+        <w:rPr>
+          <w:rtl w:val="0"/>
+        </w:rPr>
+      </w:r>
+    </w:p>
+    <w:p>
+      <w:pPr>
+        <w:spacing w:line="276" w:lineRule="auto"/>
+        <w:ind w:left="720" w:firstLine="0"/>
+        <w:jc w:val="both"/>
+        <w:rPr/>
+      </w:pPr>
+      <w:r>
+        <w:rPr>
+          <w:rtl w:val="0"/>
+        </w:rPr>
+      </w:r>
+    </w:p>
+    <w:p>
+      <w:pPr>
+        <w:spacing w:line="276" w:lineRule="auto"/>
         <w:ind w:left="0" w:firstLine="0"/>
         <w:jc w:val="both"/>
         <w:rPr>
@@ -4184,7 +4368,7 @@
         </w:rPr>
         <w:t xml:space="preserve">:</w:t>
         <w:br w:type="textWrapping"/>
-        <w:t xml:space="preserve">Es una variable categórica binaria</w:t>
+        <w:t xml:space="preserve">Es una variable booleana</w:t>
         <w:br w:type="textWrapping"/>
       </w:r>
       <w:r>
@@ -4551,18 +4735,6 @@
       <w:pPr>
         <w:spacing w:line="240" w:lineRule="auto"/>
         <w:jc w:val="both"/>
-        <w:rPr/>
-      </w:pPr>
-      <w:r>
-        <w:rPr>
-          <w:rtl w:val="0"/>
-        </w:rPr>
-      </w:r>
-    </w:p>
-    <w:p>
-      <w:pPr>
-        <w:spacing w:line="240" w:lineRule="auto"/>
-        <w:jc w:val="both"/>
         <w:rPr>
           <w:sz w:val="26"/>
           <w:szCs w:val="26"/>
@@ -4863,30 +5035,6 @@
       <w:pPr>
         <w:spacing w:line="240" w:lineRule="auto"/>
         <w:jc w:val="both"/>
-        <w:rPr/>
-      </w:pPr>
-      <w:r>
-        <w:rPr>
-          <w:rtl w:val="0"/>
-        </w:rPr>
-      </w:r>
-    </w:p>
-    <w:p>
-      <w:pPr>
-        <w:spacing w:line="240" w:lineRule="auto"/>
-        <w:jc w:val="both"/>
-        <w:rPr/>
-      </w:pPr>
-      <w:r>
-        <w:rPr>
-          <w:rtl w:val="0"/>
-        </w:rPr>
-      </w:r>
-    </w:p>
-    <w:p>
-      <w:pPr>
-        <w:spacing w:line="240" w:lineRule="auto"/>
-        <w:jc w:val="both"/>
         <w:rPr>
           <w:sz w:val="26"/>
           <w:szCs w:val="26"/>
@@ -5400,102 +5548,6 @@
       </w:pPr>
       <w:r>
         <w:rPr>
-          <w:rtl w:val="0"/>
-        </w:rPr>
-      </w:r>
-    </w:p>
-    <w:p>
-      <w:pPr>
-        <w:spacing w:line="240" w:lineRule="auto"/>
-        <w:jc w:val="both"/>
-        <w:rPr/>
-      </w:pPr>
-      <w:r>
-        <w:rPr>
-          <w:rtl w:val="0"/>
-        </w:rPr>
-      </w:r>
-    </w:p>
-    <w:p>
-      <w:pPr>
-        <w:spacing w:line="240" w:lineRule="auto"/>
-        <w:jc w:val="both"/>
-        <w:rPr/>
-      </w:pPr>
-      <w:r>
-        <w:rPr>
-          <w:rtl w:val="0"/>
-        </w:rPr>
-      </w:r>
-    </w:p>
-    <w:p>
-      <w:pPr>
-        <w:spacing w:line="240" w:lineRule="auto"/>
-        <w:jc w:val="both"/>
-        <w:rPr/>
-      </w:pPr>
-      <w:r>
-        <w:rPr>
-          <w:rtl w:val="0"/>
-        </w:rPr>
-      </w:r>
-    </w:p>
-    <w:p>
-      <w:pPr>
-        <w:spacing w:line="240" w:lineRule="auto"/>
-        <w:jc w:val="both"/>
-        <w:rPr/>
-      </w:pPr>
-      <w:r>
-        <w:rPr>
-          <w:rtl w:val="0"/>
-        </w:rPr>
-      </w:r>
-    </w:p>
-    <w:p>
-      <w:pPr>
-        <w:spacing w:line="240" w:lineRule="auto"/>
-        <w:jc w:val="both"/>
-        <w:rPr/>
-      </w:pPr>
-      <w:r>
-        <w:rPr>
-          <w:rtl w:val="0"/>
-        </w:rPr>
-      </w:r>
-    </w:p>
-    <w:p>
-      <w:pPr>
-        <w:spacing w:line="240" w:lineRule="auto"/>
-        <w:jc w:val="both"/>
-        <w:rPr/>
-      </w:pPr>
-      <w:r>
-        <w:rPr>
-          <w:rtl w:val="0"/>
-        </w:rPr>
-      </w:r>
-    </w:p>
-    <w:p>
-      <w:pPr>
-        <w:spacing w:line="240" w:lineRule="auto"/>
-        <w:jc w:val="both"/>
-        <w:rPr/>
-      </w:pPr>
-      <w:r>
-        <w:rPr>
-          <w:rtl w:val="0"/>
-        </w:rPr>
-      </w:r>
-    </w:p>
-    <w:p>
-      <w:pPr>
-        <w:spacing w:line="240" w:lineRule="auto"/>
-        <w:jc w:val="both"/>
-        <w:rPr/>
-      </w:pPr>
-      <w:r>
-        <w:rPr>
           <w:b w:val="1"/>
           <w:bCs w:val="1"/>
           <w:color w:val="fd8b09"/>
@@ -6102,31 +6154,6 @@
     </w:p>
     <w:p>
       <w:pPr>
-        <w:spacing w:line="276" w:lineRule="auto"/>
-        <w:jc w:val="both"/>
-        <w:rPr/>
-      </w:pPr>
-      <w:r>
-        <w:rPr>
-          <w:rtl w:val="0"/>
-        </w:rPr>
-      </w:r>
-    </w:p>
-    <w:p>
-      <w:pPr>
-        <w:spacing w:line="276" w:lineRule="auto"/>
-        <w:ind w:left="720" w:firstLine="0"/>
-        <w:jc w:val="both"/>
-        <w:rPr/>
-      </w:pPr>
-      <w:r>
-        <w:rPr>
-          <w:rtl w:val="0"/>
-        </w:rPr>
-      </w:r>
-    </w:p>
-    <w:p>
-      <w:pPr>
         <w:spacing w:line="240" w:lineRule="auto"/>
         <w:jc w:val="both"/>
         <w:rPr/>
@@ -6649,6 +6676,66 @@
       <w:pPr>
         <w:spacing w:line="276" w:lineRule="auto"/>
         <w:ind w:left="720" w:firstLine="0"/>
+        <w:jc w:val="both"/>
+        <w:rPr/>
+      </w:pPr>
+      <w:r>
+        <w:rPr>
+          <w:rtl w:val="0"/>
+        </w:rPr>
+      </w:r>
+    </w:p>
+    <w:p>
+      <w:pPr>
+        <w:spacing w:line="240" w:lineRule="auto"/>
+        <w:jc w:val="both"/>
+        <w:rPr/>
+      </w:pPr>
+      <w:r>
+        <w:rPr>
+          <w:rtl w:val="0"/>
+        </w:rPr>
+      </w:r>
+    </w:p>
+    <w:p>
+      <w:pPr>
+        <w:spacing w:line="240" w:lineRule="auto"/>
+        <w:jc w:val="both"/>
+        <w:rPr/>
+      </w:pPr>
+      <w:r>
+        <w:rPr>
+          <w:rtl w:val="0"/>
+        </w:rPr>
+      </w:r>
+    </w:p>
+    <w:p>
+      <w:pPr>
+        <w:spacing w:line="240" w:lineRule="auto"/>
+        <w:jc w:val="both"/>
+        <w:rPr/>
+      </w:pPr>
+      <w:r>
+        <w:rPr>
+          <w:rtl w:val="0"/>
+        </w:rPr>
+      </w:r>
+    </w:p>
+    <w:p>
+      <w:pPr>
+        <w:spacing w:line="240" w:lineRule="auto"/>
+        <w:jc w:val="both"/>
+        <w:rPr/>
+      </w:pPr>
+      <w:r>
+        <w:rPr>
+          <w:rtl w:val="0"/>
+        </w:rPr>
+      </w:r>
+    </w:p>
+    <w:p>
+      <w:pPr>
+        <w:spacing w:line="240" w:lineRule="auto"/>
         <w:jc w:val="both"/>
         <w:rPr/>
       </w:pPr>

</xml_diff>

<commit_message>
Update memoria + limpieza
</commit_message>
<xml_diff>
--- a/Memoria + limpieza.docx
+++ b/Memoria + limpieza.docx
@@ -1345,16 +1345,12 @@
           <w:bCs w:val="1"/>
           <w:rtl w:val="0"/>
         </w:rPr>
-        <w:t xml:space="preserve">Limitaciones físicas, sensoriales y cognitivas </w:t>
-      </w:r>
-      <w:r>
-        <w:rPr>
-          <w:b w:val="1"/>
-          <w:bCs w:val="1"/>
-          <w:highlight w:val="yellow"/>
-          <w:rtl w:val="0"/>
-        </w:rPr>
-        <w:t xml:space="preserve">(ver si este título vale)</w:t>
+        <w:t xml:space="preserve">Limitaciones físicas y cognitivas</w:t>
+      </w:r>
+      <w:r>
+        <w:rPr>
+          <w:rtl w:val="0"/>
+        </w:rPr>
       </w:r>
     </w:p>
     <w:p>
@@ -1910,19 +1906,7 @@
         <w:rPr>
           <w:rtl w:val="0"/>
         </w:rPr>
-        <w:t xml:space="preserve">: indica si la persona ha tenido riesgos altos de salud durante el último año (</w:t>
-      </w:r>
-      <w:r>
-        <w:rPr>
-          <w:highlight w:val="yellow"/>
-          <w:rtl w:val="0"/>
-        </w:rPr>
-        <w:t xml:space="preserve">esta no sé si la termino de entender)</w:t>
-      </w:r>
-      <w:r>
-        <w:rPr>
-          <w:rtl w:val="0"/>
-        </w:rPr>
+        <w:t xml:space="preserve">: indica si la persona ha tenido riesgos altos de salud durante el último año</w:t>
       </w:r>
     </w:p>
     <w:p>
@@ -2134,7 +2118,7 @@
         <w:rPr>
           <w:rtl w:val="0"/>
         </w:rPr>
-        <w:t xml:space="preserve">Los hábitos de vida poco saludables (sedentarismo, tabaquismo, bajo número de horas de sueño) están asociados a un mayor riesgo de enfermedades del corazón.</w:t>
+        <w:t xml:space="preserve">Los hábitos de vida poco saludables (sedentarismo, tabaquismo, consumo de alcohol, bajo número de horas de sueño) están asociados a un mayor riesgo de enfermedades del corazón.</w:t>
       </w:r>
     </w:p>
     <w:p>
@@ -2177,6 +2161,18 @@
     </w:p>
     <w:p>
       <w:pPr>
+        <w:ind w:left="720" w:firstLine="0"/>
+        <w:jc w:val="both"/>
+        <w:rPr/>
+      </w:pPr>
+      <w:r>
+        <w:rPr>
+          <w:rtl w:val="0"/>
+        </w:rPr>
+      </w:r>
+    </w:p>
+    <w:p>
+      <w:pPr>
         <w:ind w:left="0" w:firstLine="0"/>
         <w:jc w:val="both"/>
         <w:rPr/>
@@ -2369,18 +2365,6 @@
     </w:p>
     <w:p>
       <w:pPr>
-        <w:ind w:left="0" w:firstLine="0"/>
-        <w:jc w:val="both"/>
-        <w:rPr/>
-      </w:pPr>
-      <w:r>
-        <w:rPr>
-          <w:rtl w:val="0"/>
-        </w:rPr>
-      </w:r>
-    </w:p>
-    <w:p>
-      <w:pPr>
         <w:jc w:val="both"/>
         <w:rPr>
           <w:b w:val="1"/>
@@ -2654,6 +2638,7 @@
     <w:p>
       <w:pPr>
         <w:spacing w:after="240" w:line="240" w:lineRule="auto"/>
+        <w:jc w:val="both"/>
         <w:rPr/>
       </w:pPr>
       <w:r>
@@ -4283,7 +4268,7 @@
           <w:szCs w:val="26"/>
           <w:rtl w:val="0"/>
         </w:rPr>
-        <w:t xml:space="preserve">Physical Activities, Had Heart Attack, Had Stroke, Had Asthma, Chest Scan, Alcohol Drinkers, HIV Testing, Flu Vax Last 12, entre otras</w:t>
+        <w:t xml:space="preserve">Physical Activities, Had Heart Attack, Had Stroke, Had Asthma, Chest Scan, Alcohol Drinkers, HIV Testing, Flu Vax Last 12, entre otras.</w:t>
       </w:r>
       <w:r>
         <w:rPr>

</xml_diff>